<commit_message>
Adding link to Github
</commit_message>
<xml_diff>
--- a/Documentation/Kutsalaba_N_Laboratory2.docx
+++ b/Documentation/Kutsalaba_N_Laboratory2.docx
@@ -314,6 +314,7 @@
           <w:docPartGallery w:val="Table of Contents"/>
         </w:docPartObj>
       </w:sdtPr>
+      <w:sdtEndPr/>
       <w:sdtContent>
         <w:p>
           <w:pPr>
@@ -1226,19 +1227,7 @@
         <w:rPr>
           <w:color w:val="212529"/>
         </w:rPr>
-        <w:t>З</w:t>
-      </w:r>
-      <w:r>
-        <w:rPr>
-          <w:color w:val="212529"/>
-        </w:rPr>
-        <w:t>авдан</w:t>
-      </w:r>
-      <w:r>
-        <w:rPr>
-          <w:color w:val="212529"/>
-        </w:rPr>
-        <w:t xml:space="preserve">ня з </w:t>
+        <w:t xml:space="preserve">Завдання з </w:t>
       </w:r>
       <w:r>
         <w:rPr>
@@ -1494,7 +1483,6 @@
         </w:rPr>
       </w:pPr>
       <w:proofErr w:type="spellStart"/>
-      <w:proofErr w:type="gramStart"/>
       <w:r>
         <w:rPr>
           <w:lang w:val="en-CA"/>
@@ -1505,7 +1493,6 @@
       <w:r>
         <w:t>(</w:t>
       </w:r>
-      <w:proofErr w:type="gramEnd"/>
       <w:r>
         <w:rPr>
           <w:lang w:val="en-CA"/>
@@ -1551,7 +1538,6 @@
         <w:tab/>
       </w:r>
       <w:proofErr w:type="spellStart"/>
-      <w:proofErr w:type="gramStart"/>
       <w:r>
         <w:rPr>
           <w:lang w:val="en-CA"/>
@@ -1563,14 +1549,7 @@
         <w:rPr>
           <w:lang w:val="en-CA"/>
         </w:rPr>
-        <w:t>(</w:t>
-      </w:r>
-      <w:proofErr w:type="gramEnd"/>
-      <w:r>
-        <w:rPr>
-          <w:lang w:val="en-CA"/>
-        </w:rPr>
-        <w:t>…) –</w:t>
+        <w:t>(…) –</w:t>
       </w:r>
       <w:r>
         <w:t xml:space="preserve"> визначає активність вікна</w:t>
@@ -1602,7 +1581,6 @@
         <w:tab/>
       </w:r>
       <w:proofErr w:type="spellStart"/>
-      <w:proofErr w:type="gramStart"/>
       <w:r>
         <w:rPr>
           <w:lang w:val="en-CA"/>
@@ -1614,14 +1592,7 @@
         <w:rPr>
           <w:lang w:val="en-CA"/>
         </w:rPr>
-        <w:t>(</w:t>
-      </w:r>
-      <w:proofErr w:type="gramEnd"/>
-      <w:r>
-        <w:rPr>
-          <w:lang w:val="en-CA"/>
-        </w:rPr>
-        <w:t>…) –</w:t>
+        <w:t>(…) –</w:t>
       </w:r>
       <w:r>
         <w:t xml:space="preserve"> визначає місце на екрані, де розміститься вікно</w:t>
@@ -1646,19 +1617,11 @@
       <w:r>
         <w:tab/>
       </w:r>
-      <w:proofErr w:type="gramStart"/>
-      <w:r>
-        <w:rPr>
-          <w:lang w:val="en-CA"/>
-        </w:rPr>
-        <w:t>add(</w:t>
-      </w:r>
-      <w:proofErr w:type="gramEnd"/>
-      <w:r>
-        <w:rPr>
-          <w:lang w:val="en-CA"/>
-        </w:rPr>
-        <w:t xml:space="preserve">…) – </w:t>
+      <w:r>
+        <w:rPr>
+          <w:lang w:val="en-CA"/>
+        </w:rPr>
+        <w:t xml:space="preserve">add(…) – </w:t>
       </w:r>
       <w:r>
         <w:t>передає об’єкт, що відповідатиме за вміст вікна</w:t>
@@ -1783,7 +1746,6 @@
         <w:tab/>
       </w:r>
       <w:proofErr w:type="spellStart"/>
-      <w:proofErr w:type="gramStart"/>
       <w:r>
         <w:rPr>
           <w:lang w:val="en-CA"/>
@@ -1795,14 +1757,7 @@
         <w:rPr>
           <w:lang w:val="en-CA"/>
         </w:rPr>
-        <w:t>(</w:t>
-      </w:r>
-      <w:proofErr w:type="gramEnd"/>
-      <w:r>
-        <w:rPr>
-          <w:lang w:val="en-CA"/>
-        </w:rPr>
-        <w:t xml:space="preserve">…) – </w:t>
+        <w:t xml:space="preserve">(…) – </w:t>
       </w:r>
       <w:r>
         <w:t>визначає колір полотна</w:t>
@@ -1847,7 +1802,6 @@
         <w:tab/>
       </w:r>
       <w:proofErr w:type="spellStart"/>
-      <w:proofErr w:type="gramStart"/>
       <w:r>
         <w:rPr>
           <w:lang w:val="en-CA"/>
@@ -1859,14 +1813,7 @@
         <w:rPr>
           <w:lang w:val="en-CA"/>
         </w:rPr>
-        <w:t>(</w:t>
-      </w:r>
-      <w:proofErr w:type="gramEnd"/>
-      <w:r>
-        <w:rPr>
-          <w:lang w:val="en-CA"/>
-        </w:rPr>
-        <w:t xml:space="preserve">…) - </w:t>
+        <w:t xml:space="preserve">(…) - </w:t>
       </w:r>
       <w:r>
         <w:t>створює полотно для зображення точок</w:t>
@@ -2073,10 +2020,7 @@
         <w:t xml:space="preserve"> </w:t>
       </w:r>
       <w:r>
-        <w:t>для збереження та назву файлу з форматом</w:t>
-      </w:r>
-      <w:r>
-        <w:t xml:space="preserve">(для цього слугує константа </w:t>
+        <w:t xml:space="preserve">для збереження та назву файлу з форматом(для цього слугує константа </w:t>
       </w:r>
       <w:r>
         <w:rPr>
@@ -2211,23 +2155,7 @@
           <w:szCs w:val="28"/>
           <w:shd w:val="clear" w:color="auto" w:fill="FFFFFF"/>
         </w:rPr>
-        <w:t>Розроб</w:t>
-      </w:r>
-      <w:r>
-        <w:rPr>
-          <w:color w:val="212529"/>
-          <w:szCs w:val="28"/>
-          <w:shd w:val="clear" w:color="auto" w:fill="FFFFFF"/>
-        </w:rPr>
-        <w:t>лено</w:t>
-      </w:r>
-      <w:r>
-        <w:rPr>
-          <w:color w:val="212529"/>
-          <w:szCs w:val="28"/>
-          <w:shd w:val="clear" w:color="auto" w:fill="FFFFFF"/>
-        </w:rPr>
-        <w:t xml:space="preserve"> програмний засіб, який відображує  за заданим </w:t>
+        <w:t xml:space="preserve">Розроблено програмний засіб, який відображує  за заданим </w:t>
       </w:r>
       <w:proofErr w:type="spellStart"/>
       <w:r>
@@ -2272,19 +2200,64 @@
         <w:rPr>
           <w:szCs w:val="28"/>
         </w:rPr>
+        <w:t>з деякими класами(</w:t>
+      </w:r>
+      <w:proofErr w:type="spellStart"/>
+      <w:r>
+        <w:rPr>
+          <w:szCs w:val="28"/>
+          <w:lang w:val="en-CA"/>
+        </w:rPr>
+        <w:t>JFrame</w:t>
+      </w:r>
+      <w:proofErr w:type="spellEnd"/>
+      <w:r>
+        <w:rPr>
+          <w:szCs w:val="28"/>
+          <w:lang w:val="en-CA"/>
+        </w:rPr>
+        <w:t xml:space="preserve">, Graphics, Graphiscs2D, </w:t>
+      </w:r>
+      <w:proofErr w:type="spellStart"/>
+      <w:r>
+        <w:rPr>
+          <w:szCs w:val="28"/>
+          <w:lang w:val="en-CA"/>
+        </w:rPr>
+        <w:t>JComponent</w:t>
+      </w:r>
+      <w:proofErr w:type="spellEnd"/>
+      <w:r>
+        <w:rPr>
+          <w:szCs w:val="28"/>
+          <w:lang w:val="en-CA"/>
+        </w:rPr>
+        <w:t>)</w:t>
+      </w:r>
+      <w:r>
+        <w:rPr>
+          <w:szCs w:val="28"/>
+        </w:rPr>
+        <w:t xml:space="preserve">  </w:t>
+      </w:r>
+      <w:r>
+        <w:rPr>
+          <w:szCs w:val="28"/>
+        </w:rPr>
         <w:t xml:space="preserve">з </w:t>
       </w:r>
       <w:r>
         <w:rPr>
           <w:szCs w:val="28"/>
         </w:rPr>
-        <w:t>деякими класами</w:t>
-      </w:r>
-      <w:r>
-        <w:rPr>
-          <w:szCs w:val="28"/>
-        </w:rPr>
-        <w:t>(</w:t>
+        <w:t xml:space="preserve">бібліотек </w:t>
+      </w:r>
+      <w:r>
+        <w:rPr>
+          <w:szCs w:val="28"/>
+          <w:lang w:val="en-CA"/>
+        </w:rPr>
+        <w:t>Java (</w:t>
       </w:r>
       <w:proofErr w:type="spellStart"/>
       <w:r>
@@ -2292,7 +2265,7 @@
           <w:szCs w:val="28"/>
           <w:lang w:val="en-CA"/>
         </w:rPr>
-        <w:t>JFrame</w:t>
+        <w:t>javax.swing</w:t>
       </w:r>
       <w:proofErr w:type="spellEnd"/>
       <w:r>
@@ -2300,7 +2273,7 @@
           <w:szCs w:val="28"/>
           <w:lang w:val="en-CA"/>
         </w:rPr>
-        <w:t xml:space="preserve">, Graphics, Graphiscs2D, </w:t>
+        <w:t xml:space="preserve">, </w:t>
       </w:r>
       <w:proofErr w:type="spellStart"/>
       <w:r>
@@ -2308,7 +2281,7 @@
           <w:szCs w:val="28"/>
           <w:lang w:val="en-CA"/>
         </w:rPr>
-        <w:t>JComponent</w:t>
+        <w:t>java.awt</w:t>
       </w:r>
       <w:proofErr w:type="spellEnd"/>
       <w:r>
@@ -2316,32 +2289,13 @@
           <w:szCs w:val="28"/>
           <w:lang w:val="en-CA"/>
         </w:rPr>
-        <w:t>)</w:t>
-      </w:r>
-      <w:r>
-        <w:rPr>
-          <w:szCs w:val="28"/>
-        </w:rPr>
-        <w:t xml:space="preserve">  </w:t>
-      </w:r>
-      <w:r>
-        <w:rPr>
-          <w:szCs w:val="28"/>
-        </w:rPr>
-        <w:t xml:space="preserve">з </w:t>
-      </w:r>
-      <w:r>
-        <w:rPr>
-          <w:szCs w:val="28"/>
-        </w:rPr>
-        <w:t xml:space="preserve">бібліотек </w:t>
-      </w:r>
-      <w:r>
-        <w:rPr>
-          <w:szCs w:val="28"/>
-          <w:lang w:val="en-CA"/>
-        </w:rPr>
-        <w:t>Java (</w:t>
+        <w:t>,</w:t>
+      </w:r>
+      <w:r>
+        <w:rPr>
+          <w:szCs w:val="28"/>
+        </w:rPr>
+        <w:t xml:space="preserve"> </w:t>
       </w:r>
       <w:proofErr w:type="spellStart"/>
       <w:r>
@@ -2349,7 +2303,7 @@
           <w:szCs w:val="28"/>
           <w:lang w:val="en-CA"/>
         </w:rPr>
-        <w:t>javax.swing</w:t>
+        <w:t>javax.imageio</w:t>
       </w:r>
       <w:proofErr w:type="spellEnd"/>
       <w:r>
@@ -2357,73 +2311,7 @@
           <w:szCs w:val="28"/>
           <w:lang w:val="en-CA"/>
         </w:rPr>
-        <w:t xml:space="preserve">, </w:t>
-      </w:r>
-      <w:proofErr w:type="spellStart"/>
-      <w:r>
-        <w:rPr>
-          <w:szCs w:val="28"/>
-          <w:lang w:val="en-CA"/>
-        </w:rPr>
-        <w:t>java.awt</w:t>
-      </w:r>
-      <w:proofErr w:type="spellEnd"/>
-      <w:r>
-        <w:rPr>
-          <w:szCs w:val="28"/>
-          <w:lang w:val="en-CA"/>
-        </w:rPr>
-        <w:t>,</w:t>
-      </w:r>
-      <w:r>
-        <w:rPr>
-          <w:szCs w:val="28"/>
-        </w:rPr>
-        <w:t xml:space="preserve"> </w:t>
-      </w:r>
-      <w:proofErr w:type="spellStart"/>
-      <w:r>
-        <w:rPr>
-          <w:szCs w:val="28"/>
-          <w:lang w:val="en-CA"/>
-        </w:rPr>
-        <w:t>java</w:t>
-      </w:r>
-      <w:r>
-        <w:rPr>
-          <w:szCs w:val="28"/>
-          <w:lang w:val="en-CA"/>
-        </w:rPr>
-        <w:t>x</w:t>
-      </w:r>
-      <w:r>
-        <w:rPr>
-          <w:szCs w:val="28"/>
-          <w:lang w:val="en-CA"/>
-        </w:rPr>
-        <w:t>.</w:t>
-      </w:r>
-      <w:r>
-        <w:rPr>
-          <w:szCs w:val="28"/>
-          <w:lang w:val="en-CA"/>
-        </w:rPr>
-        <w:t>imageio</w:t>
-      </w:r>
-      <w:proofErr w:type="spellEnd"/>
-      <w:r>
-        <w:rPr>
-          <w:szCs w:val="28"/>
-          <w:lang w:val="en-CA"/>
-        </w:rPr>
-        <w:t>)</w:t>
-      </w:r>
-      <w:r>
-        <w:rPr>
-          <w:szCs w:val="28"/>
-          <w:lang w:val="en-CA"/>
-        </w:rPr>
-        <w:t>.</w:t>
+        <w:t>).</w:t>
       </w:r>
     </w:p>
     <w:p>
@@ -2485,7 +2373,39 @@
         <w:t xml:space="preserve"> </w:t>
       </w:r>
     </w:p>
-    <w:p/>
+    <w:p>
+      <w:pPr>
+        <w:rPr>
+          <w:lang w:val="en-CA"/>
+        </w:rPr>
+      </w:pPr>
+      <w:r>
+        <w:t xml:space="preserve">Посилання на </w:t>
+      </w:r>
+      <w:proofErr w:type="spellStart"/>
+      <w:r>
+        <w:rPr>
+          <w:lang w:val="en-CA"/>
+        </w:rPr>
+        <w:t>Github</w:t>
+      </w:r>
+      <w:proofErr w:type="spellEnd"/>
+      <w:r>
+        <w:rPr>
+          <w:lang w:val="en-CA"/>
+        </w:rPr>
+        <w:t xml:space="preserve">: </w:t>
+      </w:r>
+      <w:hyperlink r:id="rId5" w:history="1">
+        <w:r>
+          <w:rPr>
+            <w:rStyle w:val="a4"/>
+            <w:lang w:val="en-CA"/>
+          </w:rPr>
+          <w:t>https://github.com/KutsalabaNazariy/VIsualizationDataset</w:t>
+        </w:r>
+      </w:hyperlink>
+    </w:p>
     <w:sectPr>
       <w:pgSz w:w="11906" w:h="16838"/>
       <w:pgMar w:top="850" w:right="850" w:bottom="850" w:left="1417" w:header="708" w:footer="708" w:gutter="0"/>
@@ -3660,6 +3580,18 @@
       <w:u w:val="single"/>
     </w:rPr>
   </w:style>
+  <w:style w:type="character" w:styleId="a5">
+    <w:name w:val="Unresolved Mention"/>
+    <w:basedOn w:val="a0"/>
+    <w:uiPriority w:val="99"/>
+    <w:semiHidden/>
+    <w:unhideWhenUsed/>
+    <w:rsid w:val="008D1EBE"/>
+    <w:rPr>
+      <w:color w:val="605E5C"/>
+      <w:shd w:val="clear" w:color="auto" w:fill="E1DFDD"/>
+    </w:rPr>
+  </w:style>
 </w:styles>
 </file>
 

</xml_diff>